<commit_message>
deleted unusable code | updated konzept
</commit_message>
<xml_diff>
--- a/Projektarbeit_Konzept_Gruppe-02_Max_Simon_Joel.docx
+++ b/Projektarbeit_Konzept_Gruppe-02_Max_Simon_Joel.docx
@@ -35,13 +35,8 @@
         <w:t>ë</w:t>
       </w:r>
       <w:r>
-        <w:t xml:space="preserve">l Tschopp, Simon </w:t>
+        <w:t>l Tschopp, Simon Ruckli</w:t>
       </w:r>
-      <w:proofErr w:type="spellStart"/>
-      <w:r>
-        <w:t>Ruckli</w:t>
-      </w:r>
-      <w:proofErr w:type="spellEnd"/>
     </w:p>
     <w:p>
       <w:pPr>
@@ -285,14 +280,16 @@
               <w:bottom w:val="single" w:sz="4" w:space="0" w:color="999999" w:themeColor="text1" w:themeTint="66"/>
               <w:right w:val="single" w:sz="4" w:space="0" w:color="999999" w:themeColor="text1" w:themeTint="66"/>
             </w:tcBorders>
-            <w:hideMark/>
-          </w:tcPr>
-          <w:p>
-            <w:pPr>
-              <w:cnfStyle w:val="000000000000" w:firstRow="0" w:lastRow="0" w:firstColumn="0" w:lastColumn="0" w:oddVBand="0" w:evenVBand="0" w:oddHBand="0" w:evenHBand="0" w:firstRowFirstColumn="0" w:firstRowLastColumn="0" w:lastRowFirstColumn="0" w:lastRowLastColumn="0"/>
-            </w:pPr>
-            <w:r>
-              <w:t>x</w:t>
+            <w:vAlign w:val="center"/>
+            <w:hideMark/>
+          </w:tcPr>
+          <w:p>
+            <w:pPr>
+              <w:jc w:val="center"/>
+              <w:cnfStyle w:val="000000000000" w:firstRow="0" w:lastRow="0" w:firstColumn="0" w:lastColumn="0" w:oddVBand="0" w:evenVBand="0" w:oddHBand="0" w:evenHBand="0" w:firstRowFirstColumn="0" w:firstRowLastColumn="0" w:lastRowFirstColumn="0" w:lastRowLastColumn="0"/>
+            </w:pPr>
+            <w:r>
+              <w:t>X</w:t>
             </w:r>
           </w:p>
         </w:tc>
@@ -373,10 +370,12 @@
               <w:bottom w:val="single" w:sz="4" w:space="0" w:color="999999" w:themeColor="text1" w:themeTint="66"/>
               <w:right w:val="single" w:sz="4" w:space="0" w:color="999999" w:themeColor="text1" w:themeTint="66"/>
             </w:tcBorders>
-            <w:hideMark/>
-          </w:tcPr>
-          <w:p>
-            <w:pPr>
+            <w:vAlign w:val="center"/>
+            <w:hideMark/>
+          </w:tcPr>
+          <w:p>
+            <w:pPr>
+              <w:jc w:val="center"/>
               <w:cnfStyle w:val="000000000000" w:firstRow="0" w:lastRow="0" w:firstColumn="0" w:lastColumn="0" w:oddVBand="0" w:evenVBand="0" w:oddHBand="0" w:evenHBand="0" w:firstRowFirstColumn="0" w:firstRowLastColumn="0" w:lastRowFirstColumn="0" w:lastRowLastColumn="0"/>
             </w:pPr>
             <w:r>
@@ -461,10 +460,12 @@
               <w:bottom w:val="single" w:sz="4" w:space="0" w:color="999999" w:themeColor="text1" w:themeTint="66"/>
               <w:right w:val="single" w:sz="4" w:space="0" w:color="999999" w:themeColor="text1" w:themeTint="66"/>
             </w:tcBorders>
-            <w:hideMark/>
-          </w:tcPr>
-          <w:p>
-            <w:pPr>
+            <w:vAlign w:val="center"/>
+            <w:hideMark/>
+          </w:tcPr>
+          <w:p>
+            <w:pPr>
+              <w:jc w:val="center"/>
               <w:cnfStyle w:val="000000000000" w:firstRow="0" w:lastRow="0" w:firstColumn="0" w:lastColumn="0" w:oddVBand="0" w:evenVBand="0" w:oddHBand="0" w:evenHBand="0" w:firstRowFirstColumn="0" w:firstRowLastColumn="0" w:lastRowFirstColumn="0" w:lastRowLastColumn="0"/>
             </w:pPr>
             <w:r>
@@ -561,14 +562,16 @@
               <w:right w:val="single" w:sz="4" w:space="0" w:color="999999" w:themeColor="text1" w:themeTint="66"/>
             </w:tcBorders>
             <w:shd w:val="clear" w:color="auto" w:fill="D9E2F3" w:themeFill="accent1" w:themeFillTint="33"/>
-            <w:hideMark/>
-          </w:tcPr>
-          <w:p>
-            <w:pPr>
-              <w:cnfStyle w:val="000000000000" w:firstRow="0" w:lastRow="0" w:firstColumn="0" w:lastColumn="0" w:oddVBand="0" w:evenVBand="0" w:oddHBand="0" w:evenHBand="0" w:firstRowFirstColumn="0" w:firstRowLastColumn="0" w:lastRowFirstColumn="0" w:lastRowLastColumn="0"/>
-            </w:pPr>
-            <w:r>
-              <w:t>x</w:t>
+            <w:vAlign w:val="center"/>
+            <w:hideMark/>
+          </w:tcPr>
+          <w:p>
+            <w:pPr>
+              <w:jc w:val="center"/>
+              <w:cnfStyle w:val="000000000000" w:firstRow="0" w:lastRow="0" w:firstColumn="0" w:lastColumn="0" w:oddVBand="0" w:evenVBand="0" w:oddHBand="0" w:evenHBand="0" w:firstRowFirstColumn="0" w:firstRowLastColumn="0" w:lastRowFirstColumn="0" w:lastRowLastColumn="0"/>
+            </w:pPr>
+            <w:r>
+              <w:t>X</w:t>
             </w:r>
           </w:p>
         </w:tc>
@@ -763,13 +766,8 @@
               <w:cnfStyle w:val="000000000000" w:firstRow="0" w:lastRow="0" w:firstColumn="0" w:lastColumn="0" w:oddVBand="0" w:evenVBand="0" w:oddHBand="0" w:evenHBand="0" w:firstRowFirstColumn="0" w:firstRowLastColumn="0" w:lastRowFirstColumn="0" w:lastRowLastColumn="0"/>
             </w:pPr>
             <w:r>
-              <w:t xml:space="preserve">Joël Tschopp, Simon </w:t>
-            </w:r>
-            <w:proofErr w:type="spellStart"/>
-            <w:r>
-              <w:t>Ruckli</w:t>
-            </w:r>
-            <w:proofErr w:type="spellEnd"/>
+              <w:t>Joël Tschopp, Simon Ruckli</w:t>
+            </w:r>
           </w:p>
         </w:tc>
         <w:tc>
@@ -781,9 +779,11 @@
               <w:bottom w:val="single" w:sz="4" w:space="0" w:color="999999" w:themeColor="text1" w:themeTint="66"/>
               <w:right w:val="single" w:sz="4" w:space="0" w:color="999999" w:themeColor="text1" w:themeTint="66"/>
             </w:tcBorders>
-          </w:tcPr>
-          <w:p>
-            <w:pPr>
+            <w:vAlign w:val="center"/>
+          </w:tcPr>
+          <w:p>
+            <w:pPr>
+              <w:jc w:val="center"/>
               <w:cnfStyle w:val="000000000000" w:firstRow="0" w:lastRow="0" w:firstColumn="0" w:lastColumn="0" w:oddVBand="0" w:evenVBand="0" w:oddHBand="0" w:evenHBand="0" w:firstRowFirstColumn="0" w:firstRowLastColumn="0" w:lastRowFirstColumn="0" w:lastRowLastColumn="0"/>
             </w:pPr>
             <w:r>
@@ -860,9 +860,11 @@
               <w:bottom w:val="single" w:sz="4" w:space="0" w:color="999999" w:themeColor="text1" w:themeTint="66"/>
               <w:right w:val="single" w:sz="4" w:space="0" w:color="999999" w:themeColor="text1" w:themeTint="66"/>
             </w:tcBorders>
-          </w:tcPr>
-          <w:p>
-            <w:pPr>
+            <w:vAlign w:val="center"/>
+          </w:tcPr>
+          <w:p>
+            <w:pPr>
+              <w:jc w:val="center"/>
               <w:cnfStyle w:val="000000000000" w:firstRow="0" w:lastRow="0" w:firstColumn="0" w:lastColumn="0" w:oddVBand="0" w:evenVBand="0" w:oddHBand="0" w:evenHBand="0" w:firstRowFirstColumn="0" w:firstRowLastColumn="0" w:lastRowFirstColumn="0" w:lastRowLastColumn="0"/>
             </w:pPr>
             <w:r>
@@ -946,13 +948,8 @@
               <w:cnfStyle w:val="000000000000" w:firstRow="0" w:lastRow="0" w:firstColumn="0" w:lastColumn="0" w:oddVBand="0" w:evenVBand="0" w:oddHBand="0" w:evenHBand="0" w:firstRowFirstColumn="0" w:firstRowLastColumn="0" w:lastRowFirstColumn="0" w:lastRowLastColumn="0"/>
             </w:pPr>
             <w:r>
-              <w:t xml:space="preserve">Joël Tschopp, Simon </w:t>
-            </w:r>
-            <w:proofErr w:type="spellStart"/>
-            <w:r>
-              <w:t>Ruckli</w:t>
-            </w:r>
-            <w:proofErr w:type="spellEnd"/>
+              <w:t>Joël Tschopp, Simon Ruckli</w:t>
+            </w:r>
           </w:p>
         </w:tc>
         <w:tc>
@@ -964,9 +961,11 @@
               <w:bottom w:val="single" w:sz="4" w:space="0" w:color="999999" w:themeColor="text1" w:themeTint="66"/>
               <w:right w:val="single" w:sz="4" w:space="0" w:color="999999" w:themeColor="text1" w:themeTint="66"/>
             </w:tcBorders>
-          </w:tcPr>
-          <w:p>
-            <w:pPr>
+            <w:vAlign w:val="center"/>
+          </w:tcPr>
+          <w:p>
+            <w:pPr>
+              <w:jc w:val="center"/>
               <w:cnfStyle w:val="000000000000" w:firstRow="0" w:lastRow="0" w:firstColumn="0" w:lastColumn="0" w:oddVBand="0" w:evenVBand="0" w:oddHBand="0" w:evenHBand="0" w:firstRowFirstColumn="0" w:firstRowLastColumn="0" w:lastRowFirstColumn="0" w:lastRowLastColumn="0"/>
             </w:pPr>
             <w:r>
@@ -1056,9 +1055,11 @@
               <w:right w:val="single" w:sz="4" w:space="0" w:color="999999" w:themeColor="text1" w:themeTint="66"/>
             </w:tcBorders>
             <w:shd w:val="clear" w:color="auto" w:fill="D9E2F3" w:themeFill="accent1" w:themeFillTint="33"/>
-          </w:tcPr>
-          <w:p>
-            <w:pPr>
+            <w:vAlign w:val="center"/>
+          </w:tcPr>
+          <w:p>
+            <w:pPr>
+              <w:jc w:val="center"/>
               <w:cnfStyle w:val="000000000000" w:firstRow="0" w:lastRow="0" w:firstColumn="0" w:lastColumn="0" w:oddVBand="0" w:evenVBand="0" w:oddHBand="0" w:evenHBand="0" w:firstRowFirstColumn="0" w:firstRowLastColumn="0" w:lastRowFirstColumn="0" w:lastRowLastColumn="0"/>
             </w:pPr>
             <w:r>
@@ -1130,13 +1131,8 @@
               <w:cnfStyle w:val="000000000000" w:firstRow="0" w:lastRow="0" w:firstColumn="0" w:lastColumn="0" w:oddVBand="0" w:evenVBand="0" w:oddHBand="0" w:evenHBand="0" w:firstRowFirstColumn="0" w:firstRowLastColumn="0" w:lastRowFirstColumn="0" w:lastRowLastColumn="0"/>
             </w:pPr>
             <w:r>
-              <w:t xml:space="preserve">Joël Tschopp, Simon </w:t>
-            </w:r>
-            <w:proofErr w:type="spellStart"/>
-            <w:r>
-              <w:t>Ruckli</w:t>
-            </w:r>
-            <w:proofErr w:type="spellEnd"/>
+              <w:t>Joël Tschopp, Simon Ruckli</w:t>
+            </w:r>
           </w:p>
         </w:tc>
         <w:tc>
@@ -1148,9 +1144,11 @@
               <w:bottom w:val="single" w:sz="4" w:space="0" w:color="999999" w:themeColor="text1" w:themeTint="66"/>
               <w:right w:val="single" w:sz="4" w:space="0" w:color="999999" w:themeColor="text1" w:themeTint="66"/>
             </w:tcBorders>
-          </w:tcPr>
-          <w:p>
-            <w:pPr>
+            <w:vAlign w:val="center"/>
+          </w:tcPr>
+          <w:p>
+            <w:pPr>
+              <w:jc w:val="center"/>
               <w:cnfStyle w:val="000000000000" w:firstRow="0" w:lastRow="0" w:firstColumn="0" w:lastColumn="0" w:oddVBand="0" w:evenVBand="0" w:oddHBand="0" w:evenHBand="0" w:firstRowFirstColumn="0" w:firstRowLastColumn="0" w:lastRowFirstColumn="0" w:lastRowLastColumn="0"/>
             </w:pPr>
             <w:r>
@@ -1235,11 +1233,16 @@
               <w:bottom w:val="single" w:sz="4" w:space="0" w:color="999999" w:themeColor="text1" w:themeTint="66"/>
               <w:right w:val="single" w:sz="4" w:space="0" w:color="999999" w:themeColor="text1" w:themeTint="66"/>
             </w:tcBorders>
-          </w:tcPr>
-          <w:p>
-            <w:pPr>
-              <w:cnfStyle w:val="000000000000" w:firstRow="0" w:lastRow="0" w:firstColumn="0" w:lastColumn="0" w:oddVBand="0" w:evenVBand="0" w:oddHBand="0" w:evenHBand="0" w:firstRowFirstColumn="0" w:firstRowLastColumn="0" w:lastRowFirstColumn="0" w:lastRowLastColumn="0"/>
-            </w:pPr>
+            <w:vAlign w:val="center"/>
+          </w:tcPr>
+          <w:p>
+            <w:pPr>
+              <w:jc w:val="center"/>
+              <w:cnfStyle w:val="000000000000" w:firstRow="0" w:lastRow="0" w:firstColumn="0" w:lastColumn="0" w:oddVBand="0" w:evenVBand="0" w:oddHBand="0" w:evenHBand="0" w:firstRowFirstColumn="0" w:firstRowLastColumn="0" w:lastRowFirstColumn="0" w:lastRowLastColumn="0"/>
+            </w:pPr>
+            <w:r>
+              <w:t>X</w:t>
+            </w:r>
           </w:p>
         </w:tc>
       </w:tr>
@@ -1319,11 +1322,16 @@
               <w:bottom w:val="single" w:sz="4" w:space="0" w:color="999999" w:themeColor="text1" w:themeTint="66"/>
               <w:right w:val="single" w:sz="4" w:space="0" w:color="999999" w:themeColor="text1" w:themeTint="66"/>
             </w:tcBorders>
-          </w:tcPr>
-          <w:p>
-            <w:pPr>
-              <w:cnfStyle w:val="000000000000" w:firstRow="0" w:lastRow="0" w:firstColumn="0" w:lastColumn="0" w:oddVBand="0" w:evenVBand="0" w:oddHBand="0" w:evenHBand="0" w:firstRowFirstColumn="0" w:firstRowLastColumn="0" w:lastRowFirstColumn="0" w:lastRowLastColumn="0"/>
-            </w:pPr>
+            <w:vAlign w:val="center"/>
+          </w:tcPr>
+          <w:p>
+            <w:pPr>
+              <w:jc w:val="center"/>
+              <w:cnfStyle w:val="000000000000" w:firstRow="0" w:lastRow="0" w:firstColumn="0" w:lastColumn="0" w:oddVBand="0" w:evenVBand="0" w:oddHBand="0" w:evenHBand="0" w:firstRowFirstColumn="0" w:firstRowLastColumn="0" w:lastRowFirstColumn="0" w:lastRowLastColumn="0"/>
+            </w:pPr>
+            <w:r>
+              <w:t>X</w:t>
+            </w:r>
           </w:p>
         </w:tc>
       </w:tr>
@@ -1403,11 +1411,16 @@
               <w:bottom w:val="single" w:sz="4" w:space="0" w:color="999999" w:themeColor="text1" w:themeTint="66"/>
               <w:right w:val="single" w:sz="4" w:space="0" w:color="999999" w:themeColor="text1" w:themeTint="66"/>
             </w:tcBorders>
-          </w:tcPr>
-          <w:p>
-            <w:pPr>
-              <w:cnfStyle w:val="000000000000" w:firstRow="0" w:lastRow="0" w:firstColumn="0" w:lastColumn="0" w:oddVBand="0" w:evenVBand="0" w:oddHBand="0" w:evenHBand="0" w:firstRowFirstColumn="0" w:firstRowLastColumn="0" w:lastRowFirstColumn="0" w:lastRowLastColumn="0"/>
-            </w:pPr>
+            <w:vAlign w:val="center"/>
+          </w:tcPr>
+          <w:p>
+            <w:pPr>
+              <w:jc w:val="center"/>
+              <w:cnfStyle w:val="000000000000" w:firstRow="0" w:lastRow="0" w:firstColumn="0" w:lastColumn="0" w:oddVBand="0" w:evenVBand="0" w:oddHBand="0" w:evenHBand="0" w:firstRowFirstColumn="0" w:firstRowLastColumn="0" w:lastRowFirstColumn="0" w:lastRowLastColumn="0"/>
+            </w:pPr>
+            <w:r>
+              <w:t>X</w:t>
+            </w:r>
           </w:p>
         </w:tc>
       </w:tr>
@@ -1487,11 +1500,16 @@
               <w:bottom w:val="single" w:sz="4" w:space="0" w:color="999999" w:themeColor="text1" w:themeTint="66"/>
               <w:right w:val="single" w:sz="4" w:space="0" w:color="999999" w:themeColor="text1" w:themeTint="66"/>
             </w:tcBorders>
-          </w:tcPr>
-          <w:p>
-            <w:pPr>
-              <w:cnfStyle w:val="000000000000" w:firstRow="0" w:lastRow="0" w:firstColumn="0" w:lastColumn="0" w:oddVBand="0" w:evenVBand="0" w:oddHBand="0" w:evenHBand="0" w:firstRowFirstColumn="0" w:firstRowLastColumn="0" w:lastRowFirstColumn="0" w:lastRowLastColumn="0"/>
-            </w:pPr>
+            <w:vAlign w:val="center"/>
+          </w:tcPr>
+          <w:p>
+            <w:pPr>
+              <w:jc w:val="center"/>
+              <w:cnfStyle w:val="000000000000" w:firstRow="0" w:lastRow="0" w:firstColumn="0" w:lastColumn="0" w:oddVBand="0" w:evenVBand="0" w:oddHBand="0" w:evenHBand="0" w:firstRowFirstColumn="0" w:firstRowLastColumn="0" w:lastRowFirstColumn="0" w:lastRowLastColumn="0"/>
+            </w:pPr>
+            <w:r>
+              <w:t>X</w:t>
+            </w:r>
           </w:p>
         </w:tc>
       </w:tr>
@@ -1571,11 +1589,16 @@
               <w:bottom w:val="single" w:sz="4" w:space="0" w:color="999999" w:themeColor="text1" w:themeTint="66"/>
               <w:right w:val="single" w:sz="4" w:space="0" w:color="999999" w:themeColor="text1" w:themeTint="66"/>
             </w:tcBorders>
-          </w:tcPr>
-          <w:p>
-            <w:pPr>
-              <w:cnfStyle w:val="000000000000" w:firstRow="0" w:lastRow="0" w:firstColumn="0" w:lastColumn="0" w:oddVBand="0" w:evenVBand="0" w:oddHBand="0" w:evenHBand="0" w:firstRowFirstColumn="0" w:firstRowLastColumn="0" w:lastRowFirstColumn="0" w:lastRowLastColumn="0"/>
-            </w:pPr>
+            <w:vAlign w:val="center"/>
+          </w:tcPr>
+          <w:p>
+            <w:pPr>
+              <w:jc w:val="center"/>
+              <w:cnfStyle w:val="000000000000" w:firstRow="0" w:lastRow="0" w:firstColumn="0" w:lastColumn="0" w:oddVBand="0" w:evenVBand="0" w:oddHBand="0" w:evenHBand="0" w:firstRowFirstColumn="0" w:firstRowLastColumn="0" w:lastRowFirstColumn="0" w:lastRowLastColumn="0"/>
+            </w:pPr>
+            <w:r>
+              <w:t>X</w:t>
+            </w:r>
           </w:p>
         </w:tc>
       </w:tr>
@@ -1782,11 +1805,16 @@
               <w:bottom w:val="single" w:sz="4" w:space="0" w:color="999999" w:themeColor="text1" w:themeTint="66"/>
               <w:right w:val="single" w:sz="4" w:space="0" w:color="999999" w:themeColor="text1" w:themeTint="66"/>
             </w:tcBorders>
-          </w:tcPr>
-          <w:p>
-            <w:pPr>
-              <w:cnfStyle w:val="000000000000" w:firstRow="0" w:lastRow="0" w:firstColumn="0" w:lastColumn="0" w:oddVBand="0" w:evenVBand="0" w:oddHBand="0" w:evenHBand="0" w:firstRowFirstColumn="0" w:firstRowLastColumn="0" w:lastRowFirstColumn="0" w:lastRowLastColumn="0"/>
-            </w:pPr>
+            <w:vAlign w:val="center"/>
+          </w:tcPr>
+          <w:p>
+            <w:pPr>
+              <w:jc w:val="center"/>
+              <w:cnfStyle w:val="000000000000" w:firstRow="0" w:lastRow="0" w:firstColumn="0" w:lastColumn="0" w:oddVBand="0" w:evenVBand="0" w:oddHBand="0" w:evenHBand="0" w:firstRowFirstColumn="0" w:firstRowLastColumn="0" w:lastRowFirstColumn="0" w:lastRowLastColumn="0"/>
+            </w:pPr>
+            <w:r>
+              <w:t>X</w:t>
+            </w:r>
           </w:p>
         </w:tc>
       </w:tr>
@@ -1858,11 +1886,16 @@
               <w:bottom w:val="single" w:sz="4" w:space="0" w:color="999999" w:themeColor="text1" w:themeTint="66"/>
               <w:right w:val="single" w:sz="4" w:space="0" w:color="999999" w:themeColor="text1" w:themeTint="66"/>
             </w:tcBorders>
-          </w:tcPr>
-          <w:p>
-            <w:pPr>
-              <w:cnfStyle w:val="000000000000" w:firstRow="0" w:lastRow="0" w:firstColumn="0" w:lastColumn="0" w:oddVBand="0" w:evenVBand="0" w:oddHBand="0" w:evenHBand="0" w:firstRowFirstColumn="0" w:firstRowLastColumn="0" w:lastRowFirstColumn="0" w:lastRowLastColumn="0"/>
-            </w:pPr>
+            <w:vAlign w:val="center"/>
+          </w:tcPr>
+          <w:p>
+            <w:pPr>
+              <w:jc w:val="center"/>
+              <w:cnfStyle w:val="000000000000" w:firstRow="0" w:lastRow="0" w:firstColumn="0" w:lastColumn="0" w:oddVBand="0" w:evenVBand="0" w:oddHBand="0" w:evenHBand="0" w:firstRowFirstColumn="0" w:firstRowLastColumn="0" w:lastRowFirstColumn="0" w:lastRowLastColumn="0"/>
+            </w:pPr>
+            <w:r>
+              <w:t>X</w:t>
+            </w:r>
           </w:p>
         </w:tc>
       </w:tr>
@@ -1942,11 +1975,16 @@
               <w:bottom w:val="single" w:sz="4" w:space="0" w:color="999999" w:themeColor="text1" w:themeTint="66"/>
               <w:right w:val="single" w:sz="4" w:space="0" w:color="999999" w:themeColor="text1" w:themeTint="66"/>
             </w:tcBorders>
-          </w:tcPr>
-          <w:p>
-            <w:pPr>
-              <w:cnfStyle w:val="000000000000" w:firstRow="0" w:lastRow="0" w:firstColumn="0" w:lastColumn="0" w:oddVBand="0" w:evenVBand="0" w:oddHBand="0" w:evenHBand="0" w:firstRowFirstColumn="0" w:firstRowLastColumn="0" w:lastRowFirstColumn="0" w:lastRowLastColumn="0"/>
-            </w:pPr>
+            <w:vAlign w:val="center"/>
+          </w:tcPr>
+          <w:p>
+            <w:pPr>
+              <w:jc w:val="center"/>
+              <w:cnfStyle w:val="000000000000" w:firstRow="0" w:lastRow="0" w:firstColumn="0" w:lastColumn="0" w:oddVBand="0" w:evenVBand="0" w:oddHBand="0" w:evenHBand="0" w:firstRowFirstColumn="0" w:firstRowLastColumn="0" w:lastRowFirstColumn="0" w:lastRowLastColumn="0"/>
+            </w:pPr>
+            <w:r>
+              <w:t>X</w:t>
+            </w:r>
           </w:p>
         </w:tc>
       </w:tr>
@@ -2026,11 +2064,16 @@
               <w:bottom w:val="single" w:sz="4" w:space="0" w:color="999999" w:themeColor="text1" w:themeTint="66"/>
               <w:right w:val="single" w:sz="4" w:space="0" w:color="999999" w:themeColor="text1" w:themeTint="66"/>
             </w:tcBorders>
-          </w:tcPr>
-          <w:p>
-            <w:pPr>
-              <w:cnfStyle w:val="000000000000" w:firstRow="0" w:lastRow="0" w:firstColumn="0" w:lastColumn="0" w:oddVBand="0" w:evenVBand="0" w:oddHBand="0" w:evenHBand="0" w:firstRowFirstColumn="0" w:firstRowLastColumn="0" w:lastRowFirstColumn="0" w:lastRowLastColumn="0"/>
-            </w:pPr>
+            <w:vAlign w:val="center"/>
+          </w:tcPr>
+          <w:p>
+            <w:pPr>
+              <w:jc w:val="center"/>
+              <w:cnfStyle w:val="000000000000" w:firstRow="0" w:lastRow="0" w:firstColumn="0" w:lastColumn="0" w:oddVBand="0" w:evenVBand="0" w:oddHBand="0" w:evenHBand="0" w:firstRowFirstColumn="0" w:firstRowLastColumn="0" w:lastRowFirstColumn="0" w:lastRowLastColumn="0"/>
+            </w:pPr>
+            <w:r>
+              <w:t>X</w:t>
+            </w:r>
           </w:p>
         </w:tc>
       </w:tr>
@@ -2110,11 +2153,16 @@
               <w:bottom w:val="single" w:sz="4" w:space="0" w:color="999999" w:themeColor="text1" w:themeTint="66"/>
               <w:right w:val="single" w:sz="4" w:space="0" w:color="999999" w:themeColor="text1" w:themeTint="66"/>
             </w:tcBorders>
-          </w:tcPr>
-          <w:p>
-            <w:pPr>
-              <w:cnfStyle w:val="000000000000" w:firstRow="0" w:lastRow="0" w:firstColumn="0" w:lastColumn="0" w:oddVBand="0" w:evenVBand="0" w:oddHBand="0" w:evenHBand="0" w:firstRowFirstColumn="0" w:firstRowLastColumn="0" w:lastRowFirstColumn="0" w:lastRowLastColumn="0"/>
-            </w:pPr>
+            <w:vAlign w:val="center"/>
+          </w:tcPr>
+          <w:p>
+            <w:pPr>
+              <w:jc w:val="center"/>
+              <w:cnfStyle w:val="000000000000" w:firstRow="0" w:lastRow="0" w:firstColumn="0" w:lastColumn="0" w:oddVBand="0" w:evenVBand="0" w:oddHBand="0" w:evenHBand="0" w:firstRowFirstColumn="0" w:firstRowLastColumn="0" w:lastRowFirstColumn="0" w:lastRowLastColumn="0"/>
+            </w:pPr>
+            <w:r>
+              <w:t>X</w:t>
+            </w:r>
           </w:p>
         </w:tc>
       </w:tr>
@@ -2194,9 +2242,11 @@
               <w:bottom w:val="single" w:sz="4" w:space="0" w:color="999999" w:themeColor="text1" w:themeTint="66"/>
               <w:right w:val="single" w:sz="4" w:space="0" w:color="999999" w:themeColor="text1" w:themeTint="66"/>
             </w:tcBorders>
-          </w:tcPr>
-          <w:p>
-            <w:pPr>
+            <w:vAlign w:val="center"/>
+          </w:tcPr>
+          <w:p>
+            <w:pPr>
+              <w:jc w:val="center"/>
               <w:cnfStyle w:val="000000000000" w:firstRow="0" w:lastRow="0" w:firstColumn="0" w:lastColumn="0" w:oddVBand="0" w:evenVBand="0" w:oddHBand="0" w:evenHBand="0" w:firstRowFirstColumn="0" w:firstRowLastColumn="0" w:lastRowFirstColumn="0" w:lastRowLastColumn="0"/>
             </w:pPr>
           </w:p>
@@ -2278,9 +2328,11 @@
               <w:bottom w:val="single" w:sz="4" w:space="0" w:color="999999" w:themeColor="text1" w:themeTint="66"/>
               <w:right w:val="single" w:sz="4" w:space="0" w:color="999999" w:themeColor="text1" w:themeTint="66"/>
             </w:tcBorders>
-          </w:tcPr>
-          <w:p>
-            <w:pPr>
+            <w:vAlign w:val="center"/>
+          </w:tcPr>
+          <w:p>
+            <w:pPr>
+              <w:jc w:val="center"/>
               <w:cnfStyle w:val="000000000000" w:firstRow="0" w:lastRow="0" w:firstColumn="0" w:lastColumn="0" w:oddVBand="0" w:evenVBand="0" w:oddHBand="0" w:evenHBand="0" w:firstRowFirstColumn="0" w:firstRowLastColumn="0" w:lastRowFirstColumn="0" w:lastRowLastColumn="0"/>
             </w:pPr>
           </w:p>
@@ -2362,9 +2414,11 @@
               <w:bottom w:val="single" w:sz="4" w:space="0" w:color="999999" w:themeColor="text1" w:themeTint="66"/>
               <w:right w:val="single" w:sz="4" w:space="0" w:color="999999" w:themeColor="text1" w:themeTint="66"/>
             </w:tcBorders>
-          </w:tcPr>
-          <w:p>
-            <w:pPr>
+            <w:vAlign w:val="center"/>
+          </w:tcPr>
+          <w:p>
+            <w:pPr>
+              <w:jc w:val="center"/>
               <w:cnfStyle w:val="000000000000" w:firstRow="0" w:lastRow="0" w:firstColumn="0" w:lastColumn="0" w:oddVBand="0" w:evenVBand="0" w:oddHBand="0" w:evenHBand="0" w:firstRowFirstColumn="0" w:firstRowLastColumn="0" w:lastRowFirstColumn="0" w:lastRowLastColumn="0"/>
             </w:pPr>
           </w:p>
@@ -2457,9 +2511,11 @@
               <w:right w:val="single" w:sz="4" w:space="0" w:color="999999" w:themeColor="text1" w:themeTint="66"/>
             </w:tcBorders>
             <w:shd w:val="clear" w:color="auto" w:fill="D9E2F3" w:themeFill="accent1" w:themeFillTint="33"/>
-          </w:tcPr>
-          <w:p>
-            <w:pPr>
+            <w:vAlign w:val="center"/>
+          </w:tcPr>
+          <w:p>
+            <w:pPr>
+              <w:jc w:val="center"/>
               <w:cnfStyle w:val="000000000000" w:firstRow="0" w:lastRow="0" w:firstColumn="0" w:lastColumn="0" w:oddVBand="0" w:evenVBand="0" w:oddHBand="0" w:evenHBand="0" w:firstRowFirstColumn="0" w:firstRowLastColumn="0" w:lastRowFirstColumn="0" w:lastRowLastColumn="0"/>
             </w:pPr>
           </w:p>
@@ -2564,9 +2620,11 @@
               <w:bottom w:val="single" w:sz="4" w:space="0" w:color="999999" w:themeColor="text1" w:themeTint="66"/>
               <w:right w:val="single" w:sz="4" w:space="0" w:color="999999" w:themeColor="text1" w:themeTint="66"/>
             </w:tcBorders>
-          </w:tcPr>
-          <w:p>
-            <w:pPr>
+            <w:vAlign w:val="center"/>
+          </w:tcPr>
+          <w:p>
+            <w:pPr>
+              <w:jc w:val="center"/>
               <w:cnfStyle w:val="000000000000" w:firstRow="0" w:lastRow="0" w:firstColumn="0" w:lastColumn="0" w:oddVBand="0" w:evenVBand="0" w:oddHBand="0" w:evenHBand="0" w:firstRowFirstColumn="0" w:firstRowLastColumn="0" w:lastRowFirstColumn="0" w:lastRowLastColumn="0"/>
             </w:pPr>
           </w:p>
@@ -2698,8 +2756,16 @@
           <w:tcPr>
             <w:tcW w:w="439" w:type="dxa"/>
             <w:vMerge w:val="restart"/>
-          </w:tcPr>
-          <w:p/>
+            <w:vAlign w:val="center"/>
+          </w:tcPr>
+          <w:p>
+            <w:pPr>
+              <w:jc w:val="center"/>
+            </w:pPr>
+            <w:r>
+              <w:t>X</w:t>
+            </w:r>
+          </w:p>
         </w:tc>
         <w:tc>
           <w:tcPr>
@@ -2874,6 +2940,7 @@
         <w:tc>
           <w:tcPr>
             <w:tcW w:w="690" w:type="dxa"/>
+            <w:shd w:val="clear" w:color="auto" w:fill="D0CECE" w:themeFill="background2" w:themeFillShade="E6"/>
           </w:tcPr>
           <w:p>
             <w:pPr>
@@ -2898,7 +2965,6 @@
             <w:pPr>
               <w:jc w:val="center"/>
             </w:pPr>
-            <w:bookmarkStart w:id="1" w:name="_GoBack" w:colFirst="4" w:colLast="4"/>
             <w:r>
               <w:t>2</w:t>
             </w:r>
@@ -2928,12 +2994,18 @@
           <w:tcPr>
             <w:tcW w:w="439" w:type="dxa"/>
             <w:vMerge w:val="restart"/>
-          </w:tcPr>
-          <w:p/>
+            <w:vAlign w:val="center"/>
+          </w:tcPr>
+          <w:p>
+            <w:pPr>
+              <w:jc w:val="center"/>
+            </w:pPr>
+          </w:p>
         </w:tc>
         <w:tc>
           <w:tcPr>
             <w:tcW w:w="690" w:type="dxa"/>
+            <w:vMerge w:val="restart"/>
           </w:tcPr>
           <w:p/>
         </w:tc>
@@ -2979,6 +3051,7 @@
         <w:tc>
           <w:tcPr>
             <w:tcW w:w="690" w:type="dxa"/>
+            <w:vMerge/>
           </w:tcPr>
           <w:p/>
         </w:tc>
@@ -3024,11 +3097,11 @@
         <w:tc>
           <w:tcPr>
             <w:tcW w:w="690" w:type="dxa"/>
-          </w:tcPr>
-          <w:p/>
-        </w:tc>
-      </w:tr>
-      <w:bookmarkEnd w:id="1"/>
+            <w:vMerge/>
+          </w:tcPr>
+          <w:p/>
+        </w:tc>
+      </w:tr>
       <w:tr>
         <w:tc>
           <w:tcPr>
@@ -3092,6 +3165,7 @@
         <w:tc>
           <w:tcPr>
             <w:tcW w:w="690" w:type="dxa"/>
+            <w:shd w:val="clear" w:color="auto" w:fill="D0CECE" w:themeFill="background2" w:themeFillShade="E6"/>
           </w:tcPr>
           <w:p>
             <w:pPr>
@@ -3145,12 +3219,18 @@
           <w:tcPr>
             <w:tcW w:w="439" w:type="dxa"/>
             <w:vMerge w:val="restart"/>
-          </w:tcPr>
-          <w:p/>
+            <w:vAlign w:val="center"/>
+          </w:tcPr>
+          <w:p>
+            <w:pPr>
+              <w:jc w:val="center"/>
+            </w:pPr>
+          </w:p>
         </w:tc>
         <w:tc>
           <w:tcPr>
             <w:tcW w:w="690" w:type="dxa"/>
+            <w:vMerge w:val="restart"/>
           </w:tcPr>
           <w:p/>
         </w:tc>
@@ -3196,6 +3276,7 @@
         <w:tc>
           <w:tcPr>
             <w:tcW w:w="690" w:type="dxa"/>
+            <w:vMerge/>
           </w:tcPr>
           <w:p/>
         </w:tc>
@@ -3241,6 +3322,7 @@
         <w:tc>
           <w:tcPr>
             <w:tcW w:w="690" w:type="dxa"/>
+            <w:vMerge/>
           </w:tcPr>
           <w:p/>
         </w:tc>
@@ -3308,6 +3390,7 @@
         <w:tc>
           <w:tcPr>
             <w:tcW w:w="690" w:type="dxa"/>
+            <w:shd w:val="clear" w:color="auto" w:fill="D0CECE" w:themeFill="background2" w:themeFillShade="E6"/>
           </w:tcPr>
           <w:p>
             <w:pPr>
@@ -3361,12 +3444,18 @@
           <w:tcPr>
             <w:tcW w:w="439" w:type="dxa"/>
             <w:vMerge w:val="restart"/>
-          </w:tcPr>
-          <w:p/>
+            <w:vAlign w:val="center"/>
+          </w:tcPr>
+          <w:p>
+            <w:pPr>
+              <w:jc w:val="center"/>
+            </w:pPr>
+          </w:p>
         </w:tc>
         <w:tc>
           <w:tcPr>
             <w:tcW w:w="690" w:type="dxa"/>
+            <w:vMerge w:val="restart"/>
           </w:tcPr>
           <w:p/>
         </w:tc>
@@ -3412,6 +3501,7 @@
         <w:tc>
           <w:tcPr>
             <w:tcW w:w="690" w:type="dxa"/>
+            <w:vMerge/>
           </w:tcPr>
           <w:p/>
         </w:tc>
@@ -3457,6 +3547,7 @@
         <w:tc>
           <w:tcPr>
             <w:tcW w:w="690" w:type="dxa"/>
+            <w:vMerge/>
           </w:tcPr>
           <w:p/>
         </w:tc>
@@ -3524,6 +3615,7 @@
         <w:tc>
           <w:tcPr>
             <w:tcW w:w="690" w:type="dxa"/>
+            <w:shd w:val="clear" w:color="auto" w:fill="D0CECE" w:themeFill="background2" w:themeFillShade="E6"/>
           </w:tcPr>
           <w:p>
             <w:pPr>
@@ -3577,12 +3669,18 @@
           <w:tcPr>
             <w:tcW w:w="439" w:type="dxa"/>
             <w:vMerge w:val="restart"/>
-          </w:tcPr>
-          <w:p/>
+            <w:vAlign w:val="center"/>
+          </w:tcPr>
+          <w:p>
+            <w:pPr>
+              <w:jc w:val="center"/>
+            </w:pPr>
+          </w:p>
         </w:tc>
         <w:tc>
           <w:tcPr>
             <w:tcW w:w="690" w:type="dxa"/>
+            <w:vMerge w:val="restart"/>
           </w:tcPr>
           <w:p/>
         </w:tc>
@@ -3628,6 +3726,7 @@
         <w:tc>
           <w:tcPr>
             <w:tcW w:w="690" w:type="dxa"/>
+            <w:vMerge/>
           </w:tcPr>
           <w:p/>
         </w:tc>
@@ -3673,6 +3772,7 @@
         <w:tc>
           <w:tcPr>
             <w:tcW w:w="690" w:type="dxa"/>
+            <w:vMerge/>
           </w:tcPr>
           <w:p/>
         </w:tc>
@@ -3740,6 +3840,7 @@
         <w:tc>
           <w:tcPr>
             <w:tcW w:w="690" w:type="dxa"/>
+            <w:shd w:val="clear" w:color="auto" w:fill="D0CECE" w:themeFill="background2" w:themeFillShade="E6"/>
           </w:tcPr>
           <w:p>
             <w:pPr>
@@ -3793,12 +3894,18 @@
           <w:tcPr>
             <w:tcW w:w="439" w:type="dxa"/>
             <w:vMerge w:val="restart"/>
-          </w:tcPr>
-          <w:p/>
+            <w:vAlign w:val="center"/>
+          </w:tcPr>
+          <w:p>
+            <w:pPr>
+              <w:jc w:val="center"/>
+            </w:pPr>
+          </w:p>
         </w:tc>
         <w:tc>
           <w:tcPr>
             <w:tcW w:w="690" w:type="dxa"/>
+            <w:vMerge w:val="restart"/>
           </w:tcPr>
           <w:p/>
         </w:tc>
@@ -3844,6 +3951,7 @@
         <w:tc>
           <w:tcPr>
             <w:tcW w:w="690" w:type="dxa"/>
+            <w:vMerge/>
           </w:tcPr>
           <w:p/>
         </w:tc>
@@ -3889,6 +3997,7 @@
         <w:tc>
           <w:tcPr>
             <w:tcW w:w="690" w:type="dxa"/>
+            <w:vMerge/>
           </w:tcPr>
           <w:p/>
         </w:tc>
@@ -3956,6 +4065,7 @@
         <w:tc>
           <w:tcPr>
             <w:tcW w:w="690" w:type="dxa"/>
+            <w:shd w:val="clear" w:color="auto" w:fill="D0CECE" w:themeFill="background2" w:themeFillShade="E6"/>
           </w:tcPr>
           <w:p>
             <w:pPr>
@@ -4009,12 +4119,18 @@
           <w:tcPr>
             <w:tcW w:w="439" w:type="dxa"/>
             <w:vMerge w:val="restart"/>
-          </w:tcPr>
-          <w:p/>
+            <w:vAlign w:val="center"/>
+          </w:tcPr>
+          <w:p>
+            <w:pPr>
+              <w:jc w:val="center"/>
+            </w:pPr>
+          </w:p>
         </w:tc>
         <w:tc>
           <w:tcPr>
             <w:tcW w:w="690" w:type="dxa"/>
+            <w:vMerge w:val="restart"/>
           </w:tcPr>
           <w:p/>
         </w:tc>
@@ -4060,6 +4176,7 @@
         <w:tc>
           <w:tcPr>
             <w:tcW w:w="690" w:type="dxa"/>
+            <w:vMerge/>
           </w:tcPr>
           <w:p/>
         </w:tc>
@@ -4105,6 +4222,7 @@
         <w:tc>
           <w:tcPr>
             <w:tcW w:w="690" w:type="dxa"/>
+            <w:vMerge/>
           </w:tcPr>
           <w:p/>
         </w:tc>
@@ -4172,6 +4290,7 @@
         <w:tc>
           <w:tcPr>
             <w:tcW w:w="690" w:type="dxa"/>
+            <w:shd w:val="clear" w:color="auto" w:fill="D0CECE" w:themeFill="background2" w:themeFillShade="E6"/>
           </w:tcPr>
           <w:p>
             <w:pPr>
@@ -4225,12 +4344,18 @@
           <w:tcPr>
             <w:tcW w:w="439" w:type="dxa"/>
             <w:vMerge w:val="restart"/>
-          </w:tcPr>
-          <w:p/>
+            <w:vAlign w:val="center"/>
+          </w:tcPr>
+          <w:p>
+            <w:pPr>
+              <w:jc w:val="center"/>
+            </w:pPr>
+          </w:p>
         </w:tc>
         <w:tc>
           <w:tcPr>
             <w:tcW w:w="690" w:type="dxa"/>
+            <w:vMerge w:val="restart"/>
           </w:tcPr>
           <w:p/>
         </w:tc>
@@ -4276,6 +4401,7 @@
         <w:tc>
           <w:tcPr>
             <w:tcW w:w="690" w:type="dxa"/>
+            <w:vMerge/>
           </w:tcPr>
           <w:p/>
         </w:tc>
@@ -4321,6 +4447,7 @@
         <w:tc>
           <w:tcPr>
             <w:tcW w:w="690" w:type="dxa"/>
+            <w:vMerge/>
           </w:tcPr>
           <w:p/>
         </w:tc>
@@ -4388,6 +4515,7 @@
         <w:tc>
           <w:tcPr>
             <w:tcW w:w="690" w:type="dxa"/>
+            <w:shd w:val="clear" w:color="auto" w:fill="D0CECE" w:themeFill="background2" w:themeFillShade="E6"/>
           </w:tcPr>
           <w:p>
             <w:pPr>
@@ -4441,12 +4569,18 @@
           <w:tcPr>
             <w:tcW w:w="439" w:type="dxa"/>
             <w:vMerge w:val="restart"/>
-          </w:tcPr>
-          <w:p/>
+            <w:vAlign w:val="center"/>
+          </w:tcPr>
+          <w:p>
+            <w:pPr>
+              <w:jc w:val="center"/>
+            </w:pPr>
+          </w:p>
         </w:tc>
         <w:tc>
           <w:tcPr>
             <w:tcW w:w="690" w:type="dxa"/>
+            <w:vMerge w:val="restart"/>
           </w:tcPr>
           <w:p/>
         </w:tc>
@@ -4478,13 +4612,7 @@
           </w:tcPr>
           <w:p>
             <w:r>
-              <w:t xml:space="preserve">Eine </w:t>
-            </w:r>
-            <w:r>
-              <w:t>E-Mail-Adresse</w:t>
-            </w:r>
-            <w:r>
-              <w:t xml:space="preserve"> eingegeben wird</w:t>
+              <w:t>Eine E-Mail-Adresse eingegeben wird</w:t>
             </w:r>
           </w:p>
         </w:tc>
@@ -4498,6 +4626,7 @@
         <w:tc>
           <w:tcPr>
             <w:tcW w:w="690" w:type="dxa"/>
+            <w:vMerge/>
           </w:tcPr>
           <w:p/>
         </w:tc>
@@ -4543,6 +4672,7 @@
         <w:tc>
           <w:tcPr>
             <w:tcW w:w="690" w:type="dxa"/>
+            <w:vMerge/>
           </w:tcPr>
           <w:p/>
         </w:tc>
@@ -4610,6 +4740,7 @@
         <w:tc>
           <w:tcPr>
             <w:tcW w:w="690" w:type="dxa"/>
+            <w:shd w:val="clear" w:color="auto" w:fill="D0CECE" w:themeFill="background2" w:themeFillShade="E6"/>
           </w:tcPr>
           <w:p>
             <w:pPr>
@@ -4663,12 +4794,18 @@
           <w:tcPr>
             <w:tcW w:w="439" w:type="dxa"/>
             <w:vMerge w:val="restart"/>
-          </w:tcPr>
-          <w:p/>
+            <w:vAlign w:val="center"/>
+          </w:tcPr>
+          <w:p>
+            <w:pPr>
+              <w:jc w:val="center"/>
+            </w:pPr>
+          </w:p>
         </w:tc>
         <w:tc>
           <w:tcPr>
             <w:tcW w:w="690" w:type="dxa"/>
+            <w:vMerge w:val="restart"/>
           </w:tcPr>
           <w:p/>
         </w:tc>
@@ -4714,6 +4851,7 @@
         <w:tc>
           <w:tcPr>
             <w:tcW w:w="690" w:type="dxa"/>
+            <w:vMerge/>
           </w:tcPr>
           <w:p/>
         </w:tc>
@@ -4759,6 +4897,7 @@
         <w:tc>
           <w:tcPr>
             <w:tcW w:w="690" w:type="dxa"/>
+            <w:vMerge/>
           </w:tcPr>
           <w:p/>
         </w:tc>
@@ -6123,7 +6262,7 @@
           <w:noProof/>
         </w:rPr>
         <w:drawing>
-          <wp:inline distT="0" distB="0" distL="0" distR="0" wp14:anchorId="1B585458" wp14:editId="26A86174">
+          <wp:inline distT="0" distB="0" distL="0" distR="0" wp14:anchorId="67AF2C07" wp14:editId="4638F9C2">
             <wp:extent cx="5752465" cy="3912870"/>
             <wp:effectExtent l="0" t="0" r="635" b="0"/>
             <wp:docPr id="2" name="Grafik 2"/>
@@ -6176,7 +6315,7 @@
           <w:noProof/>
         </w:rPr>
         <w:drawing>
-          <wp:inline distT="0" distB="0" distL="0" distR="0" wp14:anchorId="681BA6ED" wp14:editId="07DFBD66">
+          <wp:inline distT="0" distB="0" distL="0" distR="0" wp14:anchorId="12D272ED" wp14:editId="2E8FB3B5">
             <wp:extent cx="5752465" cy="3923665"/>
             <wp:effectExtent l="0" t="0" r="635" b="635"/>
             <wp:docPr id="1" name="Grafik 1"/>
@@ -6232,7 +6371,7 @@
         </w:rPr>
         <w:lastRenderedPageBreak/>
         <w:drawing>
-          <wp:inline distT="0" distB="0" distL="0" distR="0">
+          <wp:inline distT="0" distB="0" distL="0" distR="0" wp14:anchorId="59EDF6C7" wp14:editId="192109D6">
             <wp:extent cx="5752465" cy="3923665"/>
             <wp:effectExtent l="0" t="0" r="635" b="635"/>
             <wp:docPr id="3" name="Grafik 3"/>
@@ -6318,7 +6457,7 @@
       </w:pPr>
     </w:pPrDefault>
   </w:docDefaults>
-  <w:latentStyles w:defLockedState="0" w:defUIPriority="99" w:defSemiHidden="0" w:defUnhideWhenUsed="0" w:defQFormat="0" w:count="377">
+  <w:latentStyles w:defLockedState="0" w:defUIPriority="99" w:defSemiHidden="0" w:defUnhideWhenUsed="0" w:defQFormat="0" w:count="376">
     <w:lsdException w:name="Normal" w:uiPriority="0" w:qFormat="1"/>
     <w:lsdException w:name="heading 1" w:uiPriority="9" w:qFormat="1"/>
     <w:lsdException w:name="heading 2" w:semiHidden="1" w:uiPriority="9" w:unhideWhenUsed="1" w:qFormat="1"/>
@@ -6695,7 +6834,6 @@
     <w:lsdException w:name="Hashtag" w:semiHidden="1" w:unhideWhenUsed="1"/>
     <w:lsdException w:name="Unresolved Mention" w:semiHidden="1" w:unhideWhenUsed="1"/>
     <w:lsdException w:name="Smart Link" w:semiHidden="1" w:unhideWhenUsed="1"/>
-    <w:lsdException w:name="Smart Link Error" w:semiHidden="1" w:unhideWhenUsed="1"/>
   </w:latentStyles>
   <w:style w:type="paragraph" w:default="1" w:styleId="Standard">
     <w:name w:val="Normal"/>

</xml_diff>